<commit_message>
ISIS-2322 : staging changes to website
</commit_message>
<xml_diff>
--- a/content/docs/latest/resources/_attachments/IsisCheatSheet.docx
+++ b/content/docs/latest/resources/_attachments/IsisCheatSheet.docx
@@ -10,7 +10,9 @@
         </w:rPr>
       </w:pPr>
       <w:bookmarkStart w:id="0" w:name="OLE_LINK13"/>
+      <w:bookmarkStart w:id="1" w:name="_GoBack"/>
       <w:bookmarkEnd w:id="0"/>
+      <w:bookmarkEnd w:id="1"/>
       <w:r>
         <w:rPr>
           <w:noProof/>
@@ -216,7 +218,7 @@
                                   <w:rStyle w:val="Hyperlink"/>
                                   <w:b/>
                                 </w:rPr>
-                                <w:t>http://isis.apache.org/docs/about.html</w:t>
+                                <w:t>http://isis.apache.org/docs/latest/about.html</w:t>
                               </w:r>
                             </w:hyperlink>
                           </w:p>
@@ -246,7 +248,7 @@
                             <w:rStyle w:val="Hyperlink"/>
                             <w:b/>
                           </w:rPr>
-                          <w:t>http://isis.apache.org/docs/about.html</w:t>
+                          <w:t>http://isis.apache.org/docs/latest/about.html</w:t>
                         </w:r>
                       </w:hyperlink>
                     </w:p>
@@ -263,7 +265,15 @@
           <w:i/>
           <w:sz w:val="24"/>
         </w:rPr>
-        <w:t>Domain Objects (entities + view models)</w:t>
+        <w:t>Domain Object</w:t>
+      </w:r>
+      <w:r>
+        <w:rPr>
+          <w:b/>
+          <w:i/>
+          <w:sz w:val="24"/>
+        </w:rPr>
+        <w:t xml:space="preserve"> Annotations</w:t>
       </w:r>
     </w:p>
     <w:p>
@@ -338,8 +348,8 @@
           <w:sz w:val="20"/>
         </w:rPr>
       </w:pPr>
-      <w:bookmarkStart w:id="1" w:name="OLE_LINK3"/>
-      <w:bookmarkEnd w:id="1"/>
+      <w:bookmarkStart w:id="2" w:name="OLE_LINK3"/>
+      <w:bookmarkEnd w:id="2"/>
       <w:r>
         <w:rPr>
           <w:rFonts w:cs="Courier New"/>
@@ -373,7 +383,7 @@
           <w:rFonts w:cs="Courier New"/>
           <w:sz w:val="20"/>
         </w:rPr>
-        <w:t>@Title, @MemberOrder, @MemberGroupLayout</w:t>
+        <w:t>@Title, @MemberOrder</w:t>
       </w:r>
     </w:p>
     <w:p>
@@ -405,10 +415,23 @@
           <w:rFonts w:cs="Courier New"/>
           <w:sz w:val="20"/>
         </w:rPr>
-        <w:t>@javax.inject.Inject – inject services into object</w:t>
-      </w:r>
-      <w:bookmarkStart w:id="2" w:name="_GoBack"/>
-      <w:bookmarkEnd w:id="2"/>
+        <w:t>@</w:t>
+      </w:r>
+      <w:r>
+        <w:rPr>
+          <w:rFonts w:cs="Courier New"/>
+          <w:sz w:val="18"/>
+          <w:szCs w:val="20"/>
+        </w:rPr>
+        <w:t>javax.inject.</w:t>
+      </w:r>
+      <w:r>
+        <w:rPr>
+          <w:rFonts w:cs="Courier New"/>
+          <w:sz w:val="20"/>
+        </w:rPr>
+        <w:t>Inject</w:t>
+      </w:r>
     </w:p>
     <w:p>
       <w:pPr>
@@ -425,17 +448,30 @@
           <w:rFonts w:cs="Courier New"/>
           <w:sz w:val="20"/>
         </w:rPr>
-        <w:t>@javax.annotation.Nullable</w:t>
-      </w:r>
-    </w:p>
-    <w:p>
-      <w:pPr>
-        <w:spacing w:before="20" w:after="20"/>
-        <w:rPr>
-          <w:rFonts w:cs="Courier New"/>
-          <w:sz w:val="20"/>
-        </w:rPr>
-      </w:pPr>
+        <w:t>@</w:t>
+      </w:r>
+      <w:r>
+        <w:rPr>
+          <w:rFonts w:cs="Courier New"/>
+          <w:sz w:val="16"/>
+          <w:szCs w:val="18"/>
+        </w:rPr>
+        <w:t>javax.annotation.</w:t>
+      </w:r>
+      <w:r>
+        <w:rPr>
+          <w:rFonts w:cs="Courier New"/>
+          <w:sz w:val="20"/>
+        </w:rPr>
+        <w:t>Nullable</w:t>
+      </w:r>
+      <w:r>
+        <w:rPr>
+          <w:rFonts w:cs="Courier New"/>
+          <w:sz w:val="20"/>
+        </w:rPr>
+        <w:t xml:space="preserve">, </w:t>
+      </w:r>
       <w:bookmarkStart w:id="4" w:name="OLE_LINK2"/>
       <w:bookmarkEnd w:id="4"/>
       <w:r>
@@ -443,29 +479,6 @@
           <w:rFonts w:cs="Courier New"/>
           <w:sz w:val="20"/>
         </w:rPr>
-        <w:t>@javax.validation.constraints.Digits</w:t>
-      </w:r>
-    </w:p>
-    <w:p>
-      <w:pPr>
-        <w:spacing w:before="160" w:after="40"/>
-        <w:rPr>
-          <w:rFonts w:cs="Courier New"/>
-          <w:sz w:val="20"/>
-        </w:rPr>
-      </w:pPr>
-      <w:r>
-        <w:rPr>
-          <w:rFonts w:cs="Courier New"/>
-          <w:sz w:val="20"/>
-        </w:rPr>
-        <w:t>@lombok.Data; @lombok.Builder;</w:t>
-      </w:r>
-      <w:r>
-        <w:rPr>
-          <w:rFonts w:cs="Courier New"/>
-          <w:sz w:val="20"/>
-        </w:rPr>
         <w:t xml:space="preserve"> </w:t>
       </w:r>
       <w:r>
@@ -473,7 +486,98 @@
           <w:rFonts w:cs="Courier New"/>
           <w:sz w:val="20"/>
         </w:rPr>
-        <w:t>@lombok.AllArgsConstructor</w:t>
+        <w:t>@</w:t>
+      </w:r>
+      <w:r>
+        <w:rPr>
+          <w:rFonts w:cs="Courier New"/>
+          <w:sz w:val="16"/>
+          <w:szCs w:val="18"/>
+        </w:rPr>
+        <w:t>javax.validation.constraints.</w:t>
+      </w:r>
+      <w:r>
+        <w:rPr>
+          <w:rFonts w:cs="Courier New"/>
+          <w:sz w:val="20"/>
+        </w:rPr>
+        <w:t>Digits</w:t>
+      </w:r>
+    </w:p>
+    <w:p>
+      <w:pPr>
+        <w:spacing w:before="80" w:after="40"/>
+        <w:rPr>
+          <w:rFonts w:cs="Courier New"/>
+          <w:sz w:val="20"/>
+        </w:rPr>
+      </w:pPr>
+      <w:r>
+        <w:rPr>
+          <w:rFonts w:cs="Courier New"/>
+          <w:sz w:val="20"/>
+        </w:rPr>
+        <w:t>@</w:t>
+      </w:r>
+      <w:r>
+        <w:rPr>
+          <w:rFonts w:cs="Courier New"/>
+          <w:sz w:val="16"/>
+          <w:szCs w:val="18"/>
+        </w:rPr>
+        <w:t>lombok.</w:t>
+      </w:r>
+      <w:r>
+        <w:rPr>
+          <w:rFonts w:cs="Courier New"/>
+          <w:sz w:val="20"/>
+        </w:rPr>
+        <w:t>Data, @</w:t>
+      </w:r>
+      <w:r>
+        <w:rPr>
+          <w:rFonts w:cs="Courier New"/>
+          <w:sz w:val="16"/>
+          <w:szCs w:val="18"/>
+        </w:rPr>
+        <w:t>lombok.</w:t>
+      </w:r>
+      <w:r>
+        <w:rPr>
+          <w:rFonts w:cs="Courier New"/>
+          <w:sz w:val="20"/>
+        </w:rPr>
+        <w:t>ToString, @</w:t>
+      </w:r>
+      <w:r>
+        <w:rPr>
+          <w:rFonts w:cs="Courier New"/>
+          <w:sz w:val="16"/>
+          <w:szCs w:val="18"/>
+        </w:rPr>
+        <w:t>lombok.</w:t>
+      </w:r>
+      <w:r>
+        <w:rPr>
+          <w:rFonts w:cs="Courier New"/>
+          <w:sz w:val="20"/>
+        </w:rPr>
+        <w:t>Builder, @</w:t>
+      </w:r>
+      <w:r>
+        <w:rPr>
+          <w:rFonts w:cs="Courier New"/>
+          <w:sz w:val="16"/>
+          <w:szCs w:val="18"/>
+        </w:rPr>
+        <w:t>lombok.</w:t>
+      </w:r>
+      <w:r>
+        <w:rPr>
+          <w:rFonts w:cs="Courier New"/>
+          <w:sz w:val="20"/>
+        </w:rPr>
+        <w:t>RequiredArgsConstructor</w:t>
       </w:r>
     </w:p>
     <w:p>
@@ -506,6 +610,60 @@
           <w:i/>
           <w:sz w:val="20"/>
         </w:rPr>
+        <w:t>Xxx.layout</w:t>
+      </w:r>
+      <w:r>
+        <w:rPr>
+          <w:rFonts w:cs="Courier New"/>
+          <w:i/>
+          <w:sz w:val="20"/>
+        </w:rPr>
+        <w:t>[</w:t>
+      </w:r>
+      <w:r>
+        <w:rPr>
+          <w:rFonts w:cs="Courier New"/>
+          <w:i/>
+          <w:sz w:val="20"/>
+        </w:rPr>
+        <w:t>.</w:t>
+      </w:r>
+      <w:r>
+        <w:rPr>
+          <w:rFonts w:cs="Courier New"/>
+          <w:i/>
+          <w:sz w:val="20"/>
+        </w:rPr>
+        <w:t>layoutName].</w:t>
+      </w:r>
+      <w:r>
+        <w:rPr>
+          <w:rFonts w:cs="Courier New"/>
+          <w:i/>
+          <w:sz w:val="20"/>
+        </w:rPr>
+        <w:t>xml</w:t>
+      </w:r>
+      <w:r>
+        <w:rPr>
+          <w:rFonts w:cs="Courier New"/>
+          <w:sz w:val="20"/>
+        </w:rPr>
+        <w:t xml:space="preserve"> </w:t>
+      </w:r>
+      <w:r>
+        <w:rPr>
+          <w:rFonts w:cs="Courier New"/>
+          <w:sz w:val="20"/>
+        </w:rPr>
+        <w:t xml:space="preserve">, </w:t>
+      </w:r>
+      <w:r>
+        <w:rPr>
+          <w:rFonts w:cs="Courier New"/>
+          <w:i/>
+          <w:sz w:val="20"/>
+        </w:rPr>
         <w:t>Xxx.layout.xml</w:t>
       </w:r>
       <w:r>
@@ -520,14 +678,41 @@
           <w:rFonts w:cs="Courier New"/>
           <w:sz w:val="20"/>
         </w:rPr>
-        <w:t xml:space="preserve">is </w:t>
-      </w:r>
-      <w:r>
-        <w:rPr>
-          <w:rFonts w:cs="Courier New"/>
-          <w:sz w:val="20"/>
-        </w:rPr>
-        <w:t>more flexible than @XxxLayout</w:t>
+        <w:t xml:space="preserve">, </w:t>
+      </w:r>
+    </w:p>
+    <w:p>
+      <w:pPr>
+        <w:spacing w:before="20" w:after="40"/>
+        <w:rPr>
+          <w:rFonts w:cs="Courier New"/>
+          <w:iCs/>
+          <w:sz w:val="20"/>
+        </w:rPr>
+      </w:pPr>
+      <w:r>
+        <w:rPr>
+          <w:rFonts w:cs="Courier New"/>
+          <w:i/>
+          <w:sz w:val="20"/>
+        </w:rPr>
+        <w:t>Xxx.layout</w:t>
+      </w:r>
+      <w:r>
+        <w:rPr>
+          <w:rFonts w:cs="Courier New"/>
+          <w:i/>
+          <w:sz w:val="20"/>
+        </w:rPr>
+        <w:t xml:space="preserve">.fallback.xml </w:t>
+      </w:r>
+      <w:r>
+        <w:rPr>
+          <w:rFonts w:cs="Courier New"/>
+          <w:iCs/>
+          <w:sz w:val="20"/>
+        </w:rPr>
+        <w:t>(more powerful than @XxxLayout)</w:t>
       </w:r>
     </w:p>
     <w:p>
@@ -560,6 +745,14 @@
       </w:pPr>
       <w:bookmarkStart w:id="5" w:name="OLE_LINK61"/>
       <w:bookmarkEnd w:id="5"/>
+      <w:r>
+        <w:rPr>
+          <w:b/>
+          <w:i/>
+          <w:sz w:val="24"/>
+        </w:rPr>
+        <w:t xml:space="preserve">JDO </w:t>
+      </w:r>
       <w:r>
         <w:rPr>
           <w:b/>
@@ -854,7 +1047,11 @@
     </w:p>
     <w:p>
       <w:pPr>
+        <w:tabs>
+          <w:tab w:val="left" w:pos="2410"/>
+        </w:tabs>
         <w:spacing w:before="120" w:after="60"/>
+        <w:ind w:right="40"/>
         <w:rPr>
           <w:b/>
           <w:i/>
@@ -914,18 +1111,62 @@
     </w:p>
     <w:p>
       <w:pPr>
-        <w:spacing w:before="20" w:after="20"/>
-        <w:rPr>
-          <w:rFonts w:cs="Courier New"/>
-          <w:sz w:val="20"/>
-        </w:rPr>
-      </w:pPr>
-      <w:r>
-        <w:rPr>
-          <w:rFonts w:cs="Courier New"/>
-          <w:sz w:val="20"/>
-        </w:rPr>
-        <w:t>@PostConstruct; @PreDestroy (javax.annotation)</w:t>
+        <w:spacing w:before="80" w:after="20"/>
+        <w:rPr>
+          <w:rFonts w:cs="Courier New"/>
+          <w:sz w:val="20"/>
+        </w:rPr>
+      </w:pPr>
+      <w:r>
+        <w:rPr>
+          <w:rFonts w:cs="Courier New"/>
+          <w:sz w:val="20"/>
+        </w:rPr>
+        <w:t>@PostConstruct</w:t>
+      </w:r>
+      <w:r>
+        <w:rPr>
+          <w:rFonts w:cs="Courier New"/>
+          <w:sz w:val="20"/>
+        </w:rPr>
+        <w:t xml:space="preserve">, </w:t>
+      </w:r>
+      <w:r>
+        <w:rPr>
+          <w:rFonts w:cs="Courier New"/>
+          <w:sz w:val="20"/>
+        </w:rPr>
+        <w:t>@PreDestroy</w:t>
+      </w:r>
+      <w:r>
+        <w:rPr>
+          <w:rFonts w:cs="Courier New"/>
+          <w:sz w:val="20"/>
+        </w:rPr>
+        <w:t xml:space="preserve"> </w:t>
+      </w:r>
+      <w:r>
+        <w:rPr>
+          <w:rFonts w:cs="Courier New"/>
+          <w:sz w:val="20"/>
+        </w:rPr>
+        <w:t>(</w:t>
+      </w:r>
+      <w:r>
+        <w:rPr>
+          <w:rFonts w:cs="Courier New"/>
+          <w:sz w:val="16"/>
+          <w:szCs w:val="18"/>
+        </w:rPr>
+        <w:t>javax.annotation</w:t>
+      </w:r>
+      <w:r>
+        <w:rPr>
+          <w:rFonts w:cs="Courier New"/>
+          <w:sz w:val="16"/>
+          <w:szCs w:val="18"/>
+        </w:rPr>
+        <w:t>)</w:t>
       </w:r>
     </w:p>
     <w:p>
@@ -943,7 +1184,22 @@
           <w:rFonts w:cs="Courier New"/>
           <w:sz w:val="20"/>
         </w:rPr>
-        <w:t>@javax.inject.Inject – inject services into service</w:t>
+        <w:t>@</w:t>
+      </w:r>
+      <w:r>
+        <w:rPr>
+          <w:rFonts w:cs="Courier New"/>
+          <w:sz w:val="18"/>
+          <w:szCs w:val="20"/>
+        </w:rPr>
+        <w:t>javax.inject.</w:t>
+      </w:r>
+      <w:r>
+        <w:rPr>
+          <w:rFonts w:cs="Courier New"/>
+          <w:sz w:val="20"/>
+        </w:rPr>
+        <w:t>Inject</w:t>
       </w:r>
     </w:p>
     <w:p>
@@ -961,133 +1217,151 @@
           <w:i/>
           <w:sz w:val="24"/>
         </w:rPr>
-        <w:t>Domain Services (</w:t>
-      </w:r>
+        <w:t xml:space="preserve">Domain Services </w:t>
+      </w:r>
+      <w:r>
+        <w:rPr>
+          <w:b/>
+          <w:i/>
+          <w:sz w:val="20"/>
+          <w:szCs w:val="18"/>
+        </w:rPr>
+        <w:t>(</w:t>
+      </w:r>
+      <w:r>
+        <w:rPr>
+          <w:b/>
+          <w:i/>
+          <w:sz w:val="20"/>
+          <w:szCs w:val="18"/>
+        </w:rPr>
+        <w:t>org.springframework</w:t>
+      </w:r>
+      <w:r>
+        <w:rPr>
+          <w:b/>
+          <w:i/>
+          <w:sz w:val="20"/>
+          <w:szCs w:val="18"/>
+        </w:rPr>
+        <w:t>)</w:t>
+      </w:r>
+    </w:p>
+    <w:p>
+      <w:pPr>
+        <w:spacing w:before="20" w:after="20"/>
+        <w:rPr>
+          <w:rFonts w:cs="Courier New"/>
+          <w:sz w:val="20"/>
+        </w:rPr>
+      </w:pPr>
+      <w:r>
+        <w:rPr>
+          <w:rFonts w:cs="Courier New"/>
+          <w:sz w:val="20"/>
+        </w:rPr>
+        <w:t>@Component</w:t>
+      </w:r>
+      <w:r>
+        <w:rPr>
+          <w:rFonts w:cs="Courier New"/>
+          <w:sz w:val="20"/>
+        </w:rPr>
+        <w:t>, @Service, @Repository</w:t>
+      </w:r>
+    </w:p>
+    <w:p>
+      <w:pPr>
+        <w:spacing w:before="20" w:after="20"/>
+        <w:rPr>
+          <w:rFonts w:cs="Courier New"/>
+          <w:sz w:val="20"/>
+        </w:rPr>
+      </w:pPr>
+      <w:r>
+        <w:rPr>
+          <w:rFonts w:cs="Courier New"/>
+          <w:sz w:val="20"/>
+          <w:szCs w:val="18"/>
+        </w:rPr>
+        <w:t>@</w:t>
+      </w:r>
+      <w:r>
+        <w:rPr>
+          <w:rFonts w:cs="Courier New"/>
+          <w:sz w:val="20"/>
+          <w:szCs w:val="18"/>
+        </w:rPr>
+        <w:t>E</w:t>
+      </w:r>
+      <w:r>
+        <w:rPr>
+          <w:rFonts w:cs="Courier New"/>
+          <w:sz w:val="20"/>
+          <w:szCs w:val="18"/>
+        </w:rPr>
+        <w:t xml:space="preserve">ventListener </w:t>
+      </w:r>
+    </w:p>
+    <w:p>
+      <w:pPr>
+        <w:spacing w:before="120" w:after="60"/>
+        <w:rPr>
+          <w:u w:val="single"/>
+        </w:rPr>
+      </w:pPr>
       <w:r>
         <w:rPr>
           <w:b/>
           <w:i/>
           <w:sz w:val="24"/>
         </w:rPr>
-        <w:t>Programmatic</w:t>
-      </w:r>
-      <w:r>
-        <w:rPr>
-          <w:b/>
-          <w:i/>
-          <w:sz w:val="24"/>
+        <w:t>Layout</w:t>
+      </w:r>
+    </w:p>
+    <w:p>
+      <w:pPr>
+        <w:spacing w:before="20" w:after="40"/>
+        <w:rPr>
+          <w:rFonts w:cs="Courier New"/>
+          <w:sz w:val="20"/>
+        </w:rPr>
+      </w:pPr>
+      <w:r>
+        <w:rPr>
+          <w:rFonts w:cs="Courier New"/>
+          <w:i/>
+          <w:sz w:val="20"/>
+        </w:rPr>
+        <w:t>menubars.layout.xml</w:t>
+      </w:r>
+      <w:r>
+        <w:rPr>
+          <w:rFonts w:cs="Courier New"/>
+          <w:sz w:val="20"/>
+        </w:rPr>
+        <w:t xml:space="preserve"> </w:t>
+      </w:r>
+      <w:r>
+        <w:rPr>
+          <w:rFonts w:cs="Courier New"/>
+          <w:sz w:val="20"/>
+        </w:rPr>
+        <w:t xml:space="preserve">(more powerful than </w:t>
+      </w:r>
+      <w:r>
+        <w:rPr>
+          <w:rFonts w:cs="Courier New"/>
+          <w:sz w:val="20"/>
+        </w:rPr>
+        <w:t>@DomainServiceLayout and @MemberOrder</w:t>
+      </w:r>
+      <w:r>
+        <w:rPr>
+          <w:rFonts w:cs="Courier New"/>
+          <w:sz w:val="20"/>
         </w:rPr>
         <w:t>)</w:t>
-      </w:r>
-    </w:p>
-    <w:p>
-      <w:pPr>
-        <w:spacing w:before="20" w:after="20"/>
-        <w:rPr>
-          <w:rFonts w:cs="Courier New"/>
-          <w:sz w:val="20"/>
-        </w:rPr>
-      </w:pPr>
-      <w:r>
-        <w:rPr>
-          <w:rFonts w:cs="Courier New"/>
-          <w:sz w:val="20"/>
-        </w:rPr>
-        <w:t>@</w:t>
-      </w:r>
-      <w:r>
-        <w:rPr>
-          <w:rFonts w:cs="Courier New"/>
-          <w:sz w:val="20"/>
-        </w:rPr>
-        <w:t>org.springframework.stereotype.</w:t>
-      </w:r>
-      <w:r>
-        <w:rPr>
-          <w:rFonts w:cs="Courier New"/>
-          <w:sz w:val="20"/>
-        </w:rPr>
-        <w:t>Component</w:t>
-      </w:r>
-    </w:p>
-    <w:p>
-      <w:pPr>
-        <w:spacing w:before="20" w:after="20"/>
-        <w:rPr>
-          <w:rFonts w:cs="Courier New"/>
-          <w:sz w:val="20"/>
-        </w:rPr>
-      </w:pPr>
-      <w:r>
-        <w:rPr>
-          <w:rFonts w:cs="Courier New"/>
-          <w:sz w:val="20"/>
-        </w:rPr>
-        <w:t>@</w:t>
-      </w:r>
-      <w:r>
-        <w:rPr>
-          <w:rFonts w:cs="Courier New"/>
-          <w:sz w:val="20"/>
-        </w:rPr>
-        <w:t>org.springframework.stereotype.Service</w:t>
-      </w:r>
-    </w:p>
-    <w:p>
-      <w:pPr>
-        <w:spacing w:before="20" w:after="20"/>
-        <w:rPr>
-          <w:rFonts w:cs="Courier New"/>
-          <w:sz w:val="20"/>
-        </w:rPr>
-      </w:pPr>
-      <w:r>
-        <w:rPr>
-          <w:rFonts w:cs="Courier New"/>
-          <w:sz w:val="20"/>
-          <w:szCs w:val="18"/>
-        </w:rPr>
-        <w:t xml:space="preserve">@org.springframework.context.event.EventListener </w:t>
-      </w:r>
-    </w:p>
-    <w:p>
-      <w:pPr>
-        <w:spacing w:before="120" w:after="60"/>
-        <w:rPr>
-          <w:u w:val="single"/>
-        </w:rPr>
-      </w:pPr>
-      <w:r>
-        <w:rPr>
-          <w:b/>
-          <w:i/>
-          <w:sz w:val="24"/>
-        </w:rPr>
-        <w:t>Layout</w:t>
-      </w:r>
-    </w:p>
-    <w:p>
-      <w:pPr>
-        <w:spacing w:before="20" w:after="40"/>
-        <w:rPr>
-          <w:rFonts w:cs="Courier New"/>
-          <w:sz w:val="20"/>
-        </w:rPr>
-      </w:pPr>
-      <w:r>
-        <w:rPr>
-          <w:rFonts w:cs="Courier New"/>
-          <w:i/>
-          <w:sz w:val="20"/>
-        </w:rPr>
-        <w:t>menubars.layout.xml</w:t>
-      </w:r>
-      <w:r>
-        <w:rPr>
-          <w:rFonts w:cs="Courier New"/>
-          <w:sz w:val="20"/>
-        </w:rPr>
-        <w:t xml:space="preserve"> is more flexible than @DomainServiceLayout and @MemberOrder</w:t>
       </w:r>
     </w:p>
     <w:p>
@@ -1280,6 +1554,46 @@
         <w:rPr>
           <w:sz w:val="20"/>
         </w:rPr>
+        <w:t>hide</w:t>
+      </w:r>
+      <w:r>
+        <w:rPr>
+          <w:sz w:val="20"/>
+        </w:rPr>
+        <w:t xml:space="preserve">{0|1|2}PlaceOrder(X|Y|Z); </w:t>
+      </w:r>
+    </w:p>
+    <w:p>
+      <w:pPr>
+        <w:spacing w:before="20" w:after="20"/>
+        <w:rPr>
+          <w:sz w:val="20"/>
+        </w:rPr>
+      </w:pPr>
+      <w:r>
+        <w:rPr>
+          <w:sz w:val="20"/>
+        </w:rPr>
+        <w:t>disable</w:t>
+      </w:r>
+      <w:r>
+        <w:rPr>
+          <w:sz w:val="20"/>
+        </w:rPr>
+        <w:t xml:space="preserve">{0|1|2}PlaceOrder(X|Y|Z); </w:t>
+      </w:r>
+    </w:p>
+    <w:p>
+      <w:pPr>
+        <w:spacing w:before="20" w:after="20"/>
+        <w:rPr>
+          <w:sz w:val="20"/>
+        </w:rPr>
+      </w:pPr>
+      <w:r>
+        <w:rPr>
+          <w:sz w:val="20"/>
+        </w:rPr>
         <w:t xml:space="preserve">validate{0|1|2}PlaceOrder(X|Y|Z); </w:t>
       </w:r>
     </w:p>
@@ -1366,44 +1680,58 @@
           <w:rFonts w:cs="Courier New"/>
           <w:sz w:val="20"/>
         </w:rPr>
-        <w:t xml:space="preserve">@lombok.Getter, @lombok.Setter;  </w:t>
-      </w:r>
-    </w:p>
-    <w:p>
-      <w:pPr>
-        <w:spacing w:before="20" w:after="20"/>
-        <w:rPr>
-          <w:sz w:val="20"/>
-        </w:rPr>
-      </w:pPr>
-      <w:r>
-        <w:rPr>
-          <w:sz w:val="20"/>
-        </w:rPr>
-        <w:t xml:space="preserve">getName(), setName(); </w:t>
-      </w:r>
-    </w:p>
-    <w:p>
-      <w:pPr>
-        <w:spacing w:before="20" w:after="20"/>
-        <w:rPr>
-          <w:sz w:val="20"/>
-        </w:rPr>
-      </w:pPr>
-      <w:r>
-        <w:rPr>
-          <w:sz w:val="20"/>
-        </w:rPr>
-        <w:t>hideName(); disableName(); validateName()</w:t>
-      </w:r>
-    </w:p>
-    <w:p>
-      <w:pPr>
-        <w:spacing w:before="20" w:after="20"/>
-        <w:rPr>
-          <w:sz w:val="20"/>
-        </w:rPr>
-      </w:pPr>
+        <w:t>@</w:t>
+      </w:r>
+      <w:r>
+        <w:rPr>
+          <w:rFonts w:cs="Courier New"/>
+          <w:sz w:val="16"/>
+          <w:szCs w:val="18"/>
+        </w:rPr>
+        <w:t>lombok.</w:t>
+      </w:r>
+      <w:r>
+        <w:rPr>
+          <w:rFonts w:cs="Courier New"/>
+          <w:sz w:val="20"/>
+        </w:rPr>
+        <w:t>Getter, @</w:t>
+      </w:r>
+      <w:r>
+        <w:rPr>
+          <w:rFonts w:cs="Courier New"/>
+          <w:sz w:val="16"/>
+          <w:szCs w:val="18"/>
+        </w:rPr>
+        <w:t>lombok.</w:t>
+      </w:r>
+      <w:r>
+        <w:rPr>
+          <w:rFonts w:cs="Courier New"/>
+          <w:sz w:val="20"/>
+        </w:rPr>
+        <w:t xml:space="preserve">Setter; </w:t>
+      </w:r>
+    </w:p>
+    <w:p>
+      <w:pPr>
+        <w:spacing w:before="20" w:after="20"/>
+        <w:rPr>
+          <w:sz w:val="20"/>
+        </w:rPr>
+      </w:pPr>
+      <w:r>
+        <w:rPr>
+          <w:sz w:val="20"/>
+        </w:rPr>
+        <w:t>getName(), setName(); hideName(); disableName(); validateName()</w:t>
+      </w:r>
+      <w:r>
+        <w:rPr>
+          <w:sz w:val="20"/>
+        </w:rPr>
+        <w:t xml:space="preserve">; </w:t>
+      </w:r>
       <w:r>
         <w:rPr>
           <w:sz w:val="20"/>
@@ -1928,7 +2256,7 @@
     <w:sectPr>
       <w:pgSz w:w="16838" w:h="11906" w:orient="landscape"/>
       <w:pgMar w:top="1134" w:right="720" w:bottom="567" w:left="720" w:header="0" w:footer="0" w:gutter="0"/>
-      <w:cols w:num="3" w:sep="1" w:space="720" w:equalWidth="0">
+      <w:cols w:num="3" w:sep="1" w:space="721" w:equalWidth="0">
         <w:col w:w="4854" w:space="556"/>
         <w:col w:w="4576" w:space="556"/>
         <w:col w:w="4855"/>
@@ -3007,7 +3335,7 @@
 </file>
 
 <file path=customXml/itemProps1.xml><?xml version="1.0" encoding="utf-8"?>
-<ds:datastoreItem xmlns:ds="http://schemas.openxmlformats.org/officeDocument/2006/customXml" ds:itemID="{B3DA058E-E5CF-4E0F-8073-F8327264EC61}">
+<ds:datastoreItem xmlns:ds="http://schemas.openxmlformats.org/officeDocument/2006/customXml" ds:itemID="{AB34D081-24DE-4C30-85CC-8520E470A6CA}">
   <ds:schemaRefs>
     <ds:schemaRef ds:uri="http://schemas.openxmlformats.org/officeDocument/2006/bibliography"/>
   </ds:schemaRefs>

</xml_diff>